<commit_message>
Added March + Re-compiled Old
</commit_message>
<xml_diff>
--- a/February Problems/Solution Explanations + Comments/February JDCC Solutions.docx
+++ b/February Problems/Solution Explanations + Comments/February JDCC Solutions.docx
@@ -18,7 +18,14 @@
           <w:rFonts w:cs="Segoe UI Light" w:ascii="Open Sans Light" w:hAnsi="Open Sans Light"/>
           <w:sz w:val="36"/>
         </w:rPr>
-        <w:t>December JDCC Solutions + Comments</w:t>
+        <w:t>February</w:t>
+      </w:r>
+      <w:r>
+        <w:rPr>
+          <w:rFonts w:cs="Segoe UI Light" w:ascii="Open Sans Light" w:hAnsi="Open Sans Light"/>
+          <w:sz w:val="36"/>
+        </w:rPr>
+        <w:t xml:space="preserve"> JDCC Solutions + Comments</w:t>
       </w:r>
     </w:p>
     <w:p>
@@ -41,42 +48,22 @@
           <w:rFonts w:cs="Segoe UI" w:ascii="Open Sans" w:hAnsi="Open Sans"/>
           <w:sz w:val="28"/>
         </w:rPr>
-        <w:t xml:space="preserve"> (</w:t>
-      </w:r>
-      <w:r>
-        <w:rPr>
-          <w:rFonts w:cs="Segoe UI" w:ascii="Open Sans" w:hAnsi="Open Sans"/>
-          <w:sz w:val="28"/>
-        </w:rPr>
-        <w:t>Palindrome</w:t>
-      </w:r>
-      <w:r>
-        <w:rPr>
-          <w:rFonts w:cs="Segoe UI" w:ascii="Open Sans" w:hAnsi="Open Sans"/>
-          <w:sz w:val="28"/>
-        </w:rPr>
-        <w:t>):</w:t>
-      </w:r>
-    </w:p>
-    <w:p>
-      <w:pPr>
-        <w:pStyle w:val="Normal"/>
-        <w:ind w:left="720" w:hanging="0"/>
-        <w:rPr>
-          <w:rFonts w:ascii="Open Sans" w:hAnsi="Open Sans"/>
-        </w:rPr>
-      </w:pPr>
-      <w:r>
-        <w:rPr>
-          <w:rFonts w:cs="Segoe UI" w:ascii="Open Sans" w:hAnsi="Open Sans"/>
-        </w:rPr>
-        <w:t xml:space="preserve">Solution: </w:t>
-      </w:r>
-      <w:r>
-        <w:rPr>
-          <w:rFonts w:cs="Segoe UI" w:ascii="Open Sans" w:hAnsi="Open Sans"/>
-        </w:rPr>
-        <w:t xml:space="preserve">Loop through the string, checking if the </w:t>
+        <w:t xml:space="preserve"> (Palindrome):</w:t>
+      </w:r>
+    </w:p>
+    <w:p>
+      <w:pPr>
+        <w:pStyle w:val="Normal"/>
+        <w:ind w:left="720" w:hanging="0"/>
+        <w:rPr>
+          <w:rFonts w:ascii="Open Sans" w:hAnsi="Open Sans"/>
+        </w:rPr>
+      </w:pPr>
+      <w:r>
+        <w:rPr>
+          <w:rFonts w:cs="Segoe UI" w:ascii="Open Sans" w:hAnsi="Open Sans"/>
+        </w:rPr>
+        <w:t xml:space="preserve">Solution: Loop through the string, checking if the </w:t>
       </w:r>
       <w:r>
         <w:rPr>
@@ -100,15 +87,7 @@
           <w:b/>
           <w:bCs/>
         </w:rPr>
-        <w:t xml:space="preserve">length – </w:t>
-      </w:r>
-      <w:r>
-        <w:rPr>
-          <w:rFonts w:cs="Segoe UI" w:ascii="Open Sans" w:hAnsi="Open Sans"/>
-          <w:b/>
-          <w:bCs/>
-        </w:rPr>
-        <w:t>1 - i</w:t>
+        <w:t>length – 1 - i</w:t>
       </w:r>
       <w:r>
         <w:rPr>
@@ -138,13 +117,7 @@
         <w:tab/>
         <w:t xml:space="preserve">Space Complexity: </w:t>
         <w:tab/>
-        <w:t>O(</w:t>
-      </w:r>
-      <w:r>
-        <w:rPr>
-          <w:rFonts w:cs="Segoe UI" w:ascii="Open Sans" w:hAnsi="Open Sans"/>
-        </w:rPr>
-        <w:t>N)</w:t>
+        <w:t>O(N)</w:t>
       </w:r>
     </w:p>
     <w:p>
@@ -167,42 +140,82 @@
           <w:rFonts w:cs="Segoe UI" w:ascii="Open Sans" w:hAnsi="Open Sans"/>
           <w:sz w:val="28"/>
         </w:rPr>
-        <w:t xml:space="preserve"> (</w:t>
-      </w:r>
-      <w:r>
-        <w:rPr>
-          <w:rFonts w:cs="Segoe UI" w:ascii="Open Sans" w:hAnsi="Open Sans"/>
+        <w:t xml:space="preserve"> (Ants on a Log): </w:t>
+      </w:r>
+    </w:p>
+    <w:p>
+      <w:pPr>
+        <w:pStyle w:val="Normal"/>
+        <w:ind w:left="720" w:hanging="0"/>
+        <w:rPr>
+          <w:rFonts w:ascii="Open Sans" w:hAnsi="Open Sans"/>
+        </w:rPr>
+      </w:pPr>
+      <w:r>
+        <w:rPr>
+          <w:rFonts w:cs="Segoe UI" w:ascii="Open Sans" w:hAnsi="Open Sans"/>
+        </w:rPr>
+        <w:t>Solution: The key here is to notice that the ants turning around is the same as the ants walking through eachother. Then, the answer is simply the distance of the farthest ant from the end of the log.</w:t>
+      </w:r>
+    </w:p>
+    <w:p>
+      <w:pPr>
+        <w:pStyle w:val="Normal"/>
+        <w:rPr>
+          <w:rFonts w:ascii="Open Sans" w:hAnsi="Open Sans"/>
+        </w:rPr>
+      </w:pPr>
+      <w:r>
+        <w:rPr>
+          <w:rFonts w:cs="Segoe UI" w:ascii="Open Sans" w:hAnsi="Open Sans"/>
+        </w:rPr>
+        <w:tab/>
+        <w:t xml:space="preserve">Time Complexity: </w:t>
+        <w:tab/>
+        <w:t>O(N)</w:t>
+        <w:br/>
+        <w:tab/>
+        <w:t xml:space="preserve">Space Complexity: </w:t>
+        <w:tab/>
+        <w:t>O(1)</w:t>
+      </w:r>
+    </w:p>
+    <w:p>
+      <w:pPr>
+        <w:pStyle w:val="Normal"/>
+        <w:rPr>
+          <w:rFonts w:ascii="Open Sans" w:hAnsi="Open Sans"/>
+        </w:rPr>
+      </w:pPr>
+      <w:r>
+        <w:rPr>
+          <w:rFonts w:cs="Segoe UI" w:ascii="Open Sans" w:hAnsi="Open Sans"/>
+          <w:b/>
           <w:sz w:val="28"/>
         </w:rPr>
-        <w:t>Ants on a Log</w:t>
+        <w:t>Problem C</w:t>
       </w:r>
       <w:r>
         <w:rPr>
           <w:rFonts w:cs="Segoe UI" w:ascii="Open Sans" w:hAnsi="Open Sans"/>
           <w:sz w:val="28"/>
         </w:rPr>
-        <w:t xml:space="preserve">): </w:t>
-      </w:r>
-    </w:p>
-    <w:p>
-      <w:pPr>
-        <w:pStyle w:val="Normal"/>
-        <w:ind w:left="720" w:hanging="0"/>
-        <w:rPr>
-          <w:rFonts w:ascii="Open Sans" w:hAnsi="Open Sans"/>
-        </w:rPr>
-      </w:pPr>
-      <w:r>
-        <w:rPr>
-          <w:rFonts w:cs="Segoe UI" w:ascii="Open Sans" w:hAnsi="Open Sans"/>
-        </w:rPr>
-        <w:t xml:space="preserve">Solution: </w:t>
-      </w:r>
-      <w:r>
-        <w:rPr>
-          <w:rFonts w:cs="Segoe UI" w:ascii="Open Sans" w:hAnsi="Open Sans"/>
-        </w:rPr>
-        <w:t>The key here is to notice that the ants turning around is the same as the ants walking through eachother. Then, the answer is simply the distance of the farthest ant from the end of the log.</w:t>
+        <w:t xml:space="preserve"> (Sorting Trains):</w:t>
+      </w:r>
+    </w:p>
+    <w:p>
+      <w:pPr>
+        <w:pStyle w:val="Normal"/>
+        <w:ind w:left="720" w:hanging="0"/>
+        <w:rPr>
+          <w:rFonts w:ascii="Open Sans" w:hAnsi="Open Sans"/>
+        </w:rPr>
+      </w:pPr>
+      <w:r>
+        <w:rPr>
+          <w:rFonts w:cs="Segoe UI" w:ascii="Open Sans" w:hAnsi="Open Sans"/>
+        </w:rPr>
+        <w:t xml:space="preserve">Solution: We first note that we don't actually have to take the cars out of the tracks to solve the problem. We want to figure out how to optimally position the cars to use the least amount of tracks. The solution happens to be placing each car into the track whose last car is as large as possible and less than the car you're trying to place. If all the last cars are bigger, then you need to use another track. Note that we only need the last car in each track, so we use an array to store the last cars. </w:t>
       </w:r>
     </w:p>
     <w:p>
@@ -224,8 +237,17 @@
       <w:r>
         <w:rPr>
           <w:rFonts w:cs="Segoe UI" w:ascii="Open Sans" w:hAnsi="Open Sans"/>
+          <w:i/>
         </w:rPr>
         <w:t>N</w:t>
+      </w:r>
+      <w:r>
+        <w:rPr>
+          <w:rFonts w:cs="Segoe UI" w:ascii="Open Sans" w:hAnsi="Open Sans"/>
+          <w:i/>
+          <w:vertAlign w:val="superscript"/>
+        </w:rPr>
+        <w:t>2</w:t>
       </w:r>
       <w:r>
         <w:rPr>
@@ -236,81 +258,6 @@
         <w:tab/>
         <w:t xml:space="preserve">Space Complexity: </w:t>
         <w:tab/>
-        <w:t>O(1)</w:t>
-      </w:r>
-    </w:p>
-    <w:p>
-      <w:pPr>
-        <w:pStyle w:val="Normal"/>
-        <w:rPr>
-          <w:rFonts w:ascii="Open Sans" w:hAnsi="Open Sans"/>
-        </w:rPr>
-      </w:pPr>
-      <w:r>
-        <w:rPr>
-          <w:rFonts w:cs="Segoe UI" w:ascii="Open Sans" w:hAnsi="Open Sans"/>
-          <w:b/>
-          <w:sz w:val="28"/>
-        </w:rPr>
-        <w:t>Problem C</w:t>
-      </w:r>
-      <w:r>
-        <w:rPr>
-          <w:rFonts w:cs="Segoe UI" w:ascii="Open Sans" w:hAnsi="Open Sans"/>
-          <w:sz w:val="28"/>
-        </w:rPr>
-        <w:t xml:space="preserve"> (</w:t>
-      </w:r>
-      <w:r>
-        <w:rPr>
-          <w:rFonts w:cs="Segoe UI" w:ascii="Open Sans" w:hAnsi="Open Sans"/>
-          <w:sz w:val="28"/>
-        </w:rPr>
-        <w:t>Sorting Trains</w:t>
-      </w:r>
-      <w:r>
-        <w:rPr>
-          <w:rFonts w:cs="Segoe UI" w:ascii="Open Sans" w:hAnsi="Open Sans"/>
-          <w:sz w:val="28"/>
-        </w:rPr>
-        <w:t>):</w:t>
-      </w:r>
-    </w:p>
-    <w:p>
-      <w:pPr>
-        <w:pStyle w:val="Normal"/>
-        <w:ind w:left="720" w:hanging="0"/>
-        <w:rPr>
-          <w:rFonts w:ascii="Open Sans" w:hAnsi="Open Sans"/>
-        </w:rPr>
-      </w:pPr>
-      <w:r>
-        <w:rPr>
-          <w:rFonts w:cs="Segoe UI" w:ascii="Open Sans" w:hAnsi="Open Sans"/>
-        </w:rPr>
-        <w:t xml:space="preserve">Solution: </w:t>
-      </w:r>
-      <w:r>
-        <w:rPr>
-          <w:rFonts w:cs="Segoe UI" w:ascii="Open Sans" w:hAnsi="Open Sans"/>
-        </w:rPr>
-        <w:t xml:space="preserve">We first note that we don't actually have to take the cars out of the tracks to solve the problem. We want to figure out how to optimally position the cars to use the least amount of tracks. The solution happens to be placing each car into the track whose last car is as large as possible and less than the car you're trying to place. If all the last cars are bigger, then you need to use another track. Note that we only need the last car in each track, so we use an array to store the last cars. </w:t>
-      </w:r>
-    </w:p>
-    <w:p>
-      <w:pPr>
-        <w:pStyle w:val="Normal"/>
-        <w:rPr>
-          <w:rFonts w:ascii="Open Sans" w:hAnsi="Open Sans"/>
-        </w:rPr>
-      </w:pPr>
-      <w:r>
-        <w:rPr>
-          <w:rFonts w:cs="Segoe UI" w:ascii="Open Sans" w:hAnsi="Open Sans"/>
-        </w:rPr>
-        <w:tab/>
-        <w:t xml:space="preserve">Time Complexity: </w:t>
-        <w:tab/>
         <w:t>O(</w:t>
       </w:r>
       <w:r>
@@ -323,34 +270,8 @@
       <w:r>
         <w:rPr>
           <w:rFonts w:cs="Segoe UI" w:ascii="Open Sans" w:hAnsi="Open Sans"/>
-          <w:i/>
-          <w:vertAlign w:val="superscript"/>
-        </w:rPr>
-        <w:t>2</w:t>
-      </w:r>
-      <w:r>
-        <w:rPr>
-          <w:rFonts w:cs="Segoe UI" w:ascii="Open Sans" w:hAnsi="Open Sans"/>
         </w:rPr>
         <w:t>)</w:t>
-        <w:br/>
-        <w:tab/>
-        <w:t xml:space="preserve">Space Complexity: </w:t>
-        <w:tab/>
-        <w:t>O(</w:t>
-      </w:r>
-      <w:r>
-        <w:rPr>
-          <w:rFonts w:cs="Segoe UI" w:ascii="Open Sans" w:hAnsi="Open Sans"/>
-          <w:i/>
-        </w:rPr>
-        <w:t>N</w:t>
-      </w:r>
-      <w:r>
-        <w:rPr>
-          <w:rFonts w:cs="Segoe UI" w:ascii="Open Sans" w:hAnsi="Open Sans"/>
-        </w:rPr>
-        <w:t>)</w:t>
       </w:r>
     </w:p>
     <w:p>
@@ -363,13 +284,7 @@
         <w:rPr>
           <w:rFonts w:cs="Segoe UI" w:ascii="Open Sans" w:hAnsi="Open Sans"/>
         </w:rPr>
-        <w:t>Better Solution: I</w:t>
-      </w:r>
-      <w:r>
-        <w:rPr>
-          <w:rFonts w:cs="Segoe UI" w:ascii="Open Sans" w:hAnsi="Open Sans"/>
-        </w:rPr>
-        <w:t>f we use an ordered set instead of an array, we can get the largest car value less than the current one in log(n) time.</w:t>
+        <w:t>Better Solution: If we use an ordered set instead of an array, we can get the largest car value less than the current one in log(n) time.</w:t>
       </w:r>
     </w:p>
     <w:p>
@@ -463,19 +378,7 @@
         <w:rPr>
           <w:rFonts w:cs="Segoe UI" w:ascii="Open Sans" w:hAnsi="Open Sans"/>
         </w:rPr>
-        <w:t xml:space="preserve"> </w:t>
-      </w:r>
-      <w:r>
-        <w:rPr>
-          <w:rFonts w:cs="Segoe UI" w:ascii="Open Sans" w:hAnsi="Open Sans"/>
-        </w:rPr>
-        <w:t>This problem i</w:t>
-      </w:r>
-      <w:r>
-        <w:rPr>
-          <w:rFonts w:cs="Segoe UI" w:ascii="Open Sans" w:hAnsi="Open Sans"/>
-        </w:rPr>
-        <w:t>s a restatement of the longest decreasing subsequence problem, so any solutions for this problem work for that problem and vice versa.</w:t>
+        <w:t xml:space="preserve"> This problem is a restatement of the longest decreasing subsequence problem, so any solutions for this problem work for that problem and vice versa.</w:t>
       </w:r>
     </w:p>
     <w:p>
@@ -544,21 +447,7 @@
           <w:rFonts w:cs="Segoe UI" w:ascii="Open Sans" w:hAnsi="Open Sans"/>
           <w:sz w:val="28"/>
         </w:rPr>
-        <w:t xml:space="preserve"> (</w:t>
-      </w:r>
-      <w:r>
-        <w:rPr>
-          <w:rFonts w:cs="Segoe UI" w:ascii="Open Sans" w:hAnsi="Open Sans"/>
-          <w:sz w:val="28"/>
-        </w:rPr>
-        <w:t>Roadwork</w:t>
-      </w:r>
-      <w:r>
-        <w:rPr>
-          <w:rFonts w:cs="Segoe UI" w:ascii="Open Sans" w:hAnsi="Open Sans"/>
-          <w:sz w:val="28"/>
-        </w:rPr>
-        <w:t>):</w:t>
+        <w:t xml:space="preserve"> (Roadwork):</w:t>
       </w:r>
     </w:p>
     <w:p>
@@ -574,19 +463,7 @@
         <w:rPr>
           <w:rFonts w:cs="Segoe UI" w:ascii="Open Sans" w:hAnsi="Open Sans"/>
         </w:rPr>
-        <w:t>Solution:</w:t>
-      </w:r>
-      <w:r>
-        <w:rPr>
-          <w:rFonts w:cs="Segoe UI" w:ascii="Open Sans" w:hAnsi="Open Sans"/>
-        </w:rPr>
-        <w:t xml:space="preserve"> This problem is asking for the longest path between any two nodes in the tree, </w:t>
-      </w:r>
-      <w:r>
-        <w:rPr>
-          <w:rFonts w:cs="Segoe UI" w:ascii="Open Sans" w:hAnsi="Open Sans"/>
-        </w:rPr>
-        <w:t>which is also known as the tree's diameter. For the first 50% of test cases, it is enough to run a search (BFS or DFS) on each building to find the building that is farthest away, then print the maximum distance you find.</w:t>
+        <w:t>Solution: This problem is asking for the longest path between any two nodes in the tree, which is also known as the tree's diameter. For the first 50% of test cases, it is enough to run a search (BFS or DFS) on each building to find the building that is farthest away, then print the maximum distance you find.</w:t>
       </w:r>
     </w:p>
     <w:p>
@@ -735,42 +612,22 @@
           <w:rFonts w:cs="Segoe UI" w:ascii="Open Sans" w:hAnsi="Open Sans"/>
           <w:sz w:val="28"/>
         </w:rPr>
-        <w:t xml:space="preserve"> (</w:t>
-      </w:r>
-      <w:r>
-        <w:rPr>
-          <w:rFonts w:cs="Segoe UI" w:ascii="Open Sans" w:hAnsi="Open Sans"/>
-          <w:sz w:val="28"/>
-        </w:rPr>
-        <w:t>Pocket Change</w:t>
-      </w:r>
-      <w:r>
-        <w:rPr>
-          <w:rFonts w:cs="Segoe UI" w:ascii="Open Sans" w:hAnsi="Open Sans"/>
-          <w:sz w:val="28"/>
-        </w:rPr>
-        <w:t xml:space="preserve">): </w:t>
-      </w:r>
-    </w:p>
-    <w:p>
-      <w:pPr>
-        <w:pStyle w:val="Normal"/>
-        <w:ind w:left="720" w:hanging="0"/>
-        <w:rPr>
-          <w:rFonts w:ascii="Open Sans" w:hAnsi="Open Sans"/>
-        </w:rPr>
-      </w:pPr>
-      <w:r>
-        <w:rPr>
-          <w:rFonts w:cs="Segoe UI" w:ascii="Open Sans" w:hAnsi="Open Sans"/>
-        </w:rPr>
-        <w:t xml:space="preserve">Solution: </w:t>
-      </w:r>
-      <w:r>
-        <w:rPr>
-          <w:rFonts w:cs="Segoe UI" w:ascii="Open Sans" w:hAnsi="Open Sans"/>
-        </w:rPr>
-        <w:t>This problem is a combination of the famous coin dynamic programming problem and knapsack problem.</w:t>
+        <w:t xml:space="preserve"> (Pocket Change): </w:t>
+      </w:r>
+    </w:p>
+    <w:p>
+      <w:pPr>
+        <w:pStyle w:val="Normal"/>
+        <w:ind w:left="720" w:hanging="0"/>
+        <w:rPr>
+          <w:rFonts w:ascii="Open Sans" w:hAnsi="Open Sans"/>
+        </w:rPr>
+      </w:pPr>
+      <w:r>
+        <w:rPr>
+          <w:rFonts w:cs="Segoe UI" w:ascii="Open Sans" w:hAnsi="Open Sans"/>
+        </w:rPr>
+        <w:t>Solution: This problem is a combination of the famous coin dynamic programming problem and knapsack problem.</w:t>
       </w:r>
     </w:p>
     <w:p>
@@ -821,10 +678,9 @@
     <w:p>
       <w:pPr>
         <w:pStyle w:val="Normal"/>
-        <w:ind w:left="720" w:hanging="0"/>
-        <w:rPr>
-          <w:rFonts w:ascii="Open Sans" w:hAnsi="Open Sans"/>
-        </w:rPr>
+        <w:spacing w:before="0" w:after="160"/>
+        <w:ind w:left="720" w:hanging="0"/>
+        <w:rPr/>
       </w:pPr>
       <w:r>
         <w:rPr>
@@ -913,7 +769,6 @@
     <w:rPrDefault>
       <w:rPr>
         <w:rFonts w:ascii="Calibri" w:hAnsi="Calibri" w:eastAsia="Calibri" w:cs="" w:asciiTheme="minorHAnsi" w:cstheme="minorBidi" w:eastAsiaTheme="minorHAnsi" w:hAnsiTheme="minorHAnsi"/>
-        <w:sz w:val="22"/>
         <w:szCs w:val="22"/>
         <w:lang w:val="en-CA" w:eastAsia="en-US" w:bidi="ar-SA"/>
       </w:rPr>
@@ -1308,7 +1163,7 @@
     </w:pPr>
     <w:rPr>
       <w:rFonts w:ascii="Calibri" w:hAnsi="Calibri" w:eastAsia="Calibri" w:cs="" w:asciiTheme="minorHAnsi" w:cstheme="minorBidi" w:eastAsiaTheme="minorHAnsi" w:hAnsiTheme="minorHAnsi"/>
-      <w:color w:val="auto"/>
+      <w:color w:val="00000A"/>
       <w:sz w:val="22"/>
       <w:szCs w:val="22"/>
       <w:lang w:val="en-CA" w:eastAsia="en-US" w:bidi="ar-SA"/>

</xml_diff>